<commit_message>
Update 5/4/2024 11:43AM EST
Updates as of 11:43AM EST on 5/4/2024.
</commit_message>
<xml_diff>
--- a/20240504 - Global United Defense, Inc. - Crime Prevention Security Systems - Violence - v1.0.1.2.docx
+++ b/20240504 - Global United Defense, Inc. - Crime Prevention Security Systems - Violence - v1.0.1.2.docx
@@ -165,7 +165,7 @@
           <w:rFonts w:ascii="Arial Black" w:hAnsi="Arial Black"/>
           <w:color w:val="00B050"/>
         </w:rPr>
-        <w:t>WEAPONS</w:t>
+        <w:t>VIOLENCE</w:t>
       </w:r>
     </w:p>
     <w:p>
@@ -251,14 +251,7 @@
           <w:sz w:val="24"/>
         </w:rPr>
         <w:lastRenderedPageBreak/>
-        <w:t>WEAPON</w:t>
-      </w:r>
-      <w:r>
-        <w:rPr>
-          <w:b/>
-          <w:sz w:val="24"/>
-        </w:rPr>
-        <w:t xml:space="preserve"> </w:t>
+        <w:t xml:space="preserve">VIOLENT </w:t>
       </w:r>
       <w:r>
         <w:rPr>
@@ -308,36 +301,30 @@
         <w:rPr>
           <w:u w:val="single"/>
         </w:rPr>
-        <w:t>WEAPON</w:t>
+        <w:t xml:space="preserve">VIOLENT </w:t>
       </w:r>
       <w:r>
         <w:rPr>
           <w:u w:val="single"/>
         </w:rPr>
-        <w:t xml:space="preserve"> </w:t>
+        <w:t>CRIM</w:t>
       </w:r>
       <w:r>
         <w:rPr>
           <w:u w:val="single"/>
         </w:rPr>
-        <w:t>CRIM</w:t>
+        <w:t>E</w:t>
       </w:r>
       <w:r>
         <w:rPr>
           <w:u w:val="single"/>
         </w:rPr>
-        <w:t>E</w:t>
+        <w:t xml:space="preserve"> </w:t>
       </w:r>
       <w:r>
         <w:rPr>
           <w:u w:val="single"/>
         </w:rPr>
-        <w:t xml:space="preserve"> </w:t>
-      </w:r>
-      <w:r>
-        <w:rPr>
-          <w:u w:val="single"/>
-        </w:rPr>
         <w:t>PREVENTION SECURITY SYSTEMS INSTANCE BUILDER</w:t>
       </w:r>
       <w:r>
@@ -401,15 +388,15 @@
           <w:bCs/>
           <w:color w:val="FF0000"/>
         </w:rPr>
-        <w:t>WEAPON</w:t>
-      </w:r>
-      <w:r>
-        <w:rPr>
-          <w:b/>
-          <w:bCs/>
-          <w:color w:val="FF0000"/>
-        </w:rPr>
-        <w:t xml:space="preserve"> CRIME </w:t>
+        <w:t xml:space="preserve">VIOLENT </w:t>
+      </w:r>
+      <w:r>
+        <w:rPr>
+          <w:b/>
+          <w:bCs/>
+          <w:color w:val="FF0000"/>
+        </w:rPr>
+        <w:t xml:space="preserve">CRIME </w:t>
       </w:r>
       <w:r>
         <w:rPr>
@@ -522,15 +509,15 @@
           <w:bCs/>
           <w:color w:val="FF0000"/>
         </w:rPr>
-        <w:t>WEAPON</w:t>
-      </w:r>
-      <w:r>
-        <w:rPr>
-          <w:b/>
-          <w:bCs/>
-          <w:color w:val="FF0000"/>
-        </w:rPr>
-        <w:t xml:space="preserve"> CRIME </w:t>
+        <w:t xml:space="preserve">VIOLENT </w:t>
+      </w:r>
+      <w:r>
+        <w:rPr>
+          <w:b/>
+          <w:bCs/>
+          <w:color w:val="FF0000"/>
+        </w:rPr>
+        <w:t xml:space="preserve">CRIME </w:t>
       </w:r>
       <w:r>
         <w:rPr>
@@ -569,7 +556,6 @@
         </w:rPr>
         <w:t>NEVER BE ALLOWED</w:t>
       </w:r>
-      <w:proofErr w:type="gramStart"/>
       <w:r>
         <w:rPr>
           <w:rFonts w:ascii="Courier New" w:hAnsi="Courier New" w:cs="Courier New"/>
@@ -584,11 +570,7 @@
         <w:t xml:space="preserve">, </w:t>
       </w:r>
       <w:r>
-        <w:t xml:space="preserve">  </w:t>
-      </w:r>
-      <w:proofErr w:type="gramEnd"/>
-      <w:r>
-        <w:t xml:space="preserve">                             </w:t>
+        <w:t xml:space="preserve">                               </w:t>
       </w:r>
       <w:r>
         <w:t xml:space="preserve">        </w:t>
@@ -1127,10 +1109,7 @@
         <w:t>OR</w:t>
       </w:r>
       <w:r>
-        <w:t xml:space="preserve"> </w:t>
-      </w:r>
-      <w:r>
-        <w:t xml:space="preserve">                            </w:t>
+        <w:t xml:space="preserve">                             </w:t>
       </w:r>
       <w:r>
         <w:rPr>
@@ -1868,14 +1847,7 @@
           <w:b/>
           <w:bCs/>
         </w:rPr>
-        <w:t xml:space="preserve"> </w:t>
-      </w:r>
-      <w:r>
-        <w:rPr>
-          <w:b/>
-          <w:bCs/>
-        </w:rPr>
-        <w:t xml:space="preserve">                       </w:t>
+        <w:t xml:space="preserve">                        </w:t>
       </w:r>
       <w:r>
         <w:rPr>
@@ -3014,15 +2986,7 @@
           <w:bCs/>
           <w:color w:val="FF0000"/>
         </w:rPr>
-        <w:t>VIOLENT CRIME</w:t>
-      </w:r>
-      <w:r>
-        <w:rPr>
-          <w:b/>
-          <w:bCs/>
-          <w:color w:val="FF0000"/>
-        </w:rPr>
-        <w:t xml:space="preserve"> </w:t>
+        <w:t xml:space="preserve">VIOLENT CRIME </w:t>
       </w:r>
       <w:r>
         <w:rPr>
@@ -3266,22 +3230,42 @@
         </w:rPr>
         <w:t xml:space="preserve">ALL </w:t>
       </w:r>
-      <w:r>
-        <w:rPr>
-          <w:b/>
-          <w:bCs/>
-          <w:color w:val="FF0000"/>
-        </w:rPr>
-        <w:t>WEAPON</w:t>
-      </w:r>
-      <w:r>
-        <w:rPr>
-          <w:b/>
-          <w:bCs/>
-          <w:color w:val="FF0000"/>
-        </w:rPr>
-        <w:t xml:space="preserve"> </w:t>
-      </w:r>
+      <w:del w:id="3" w:author="Patrick McElhiney" w:date="2024-05-04T11:19:00Z" w16du:dateUtc="2024-05-04T15:19:00Z">
+        <w:r>
+          <w:rPr>
+            <w:b/>
+            <w:bCs/>
+            <w:color w:val="FF0000"/>
+          </w:rPr>
+          <w:delText>WEAPON</w:delText>
+        </w:r>
+        <w:r>
+          <w:rPr>
+            <w:b/>
+            <w:bCs/>
+            <w:color w:val="FF0000"/>
+          </w:rPr>
+          <w:delText xml:space="preserve"> </w:delText>
+        </w:r>
+      </w:del>
+      <w:ins w:id="4" w:author="Patrick McElhiney" w:date="2024-05-04T11:19:00Z" w16du:dateUtc="2024-05-04T15:19:00Z">
+        <w:r>
+          <w:rPr>
+            <w:b/>
+            <w:bCs/>
+            <w:color w:val="FF0000"/>
+          </w:rPr>
+          <w:t>VIOLENT</w:t>
+        </w:r>
+        <w:r>
+          <w:rPr>
+            <w:b/>
+            <w:bCs/>
+            <w:color w:val="FF0000"/>
+          </w:rPr>
+          <w:t xml:space="preserve"> </w:t>
+        </w:r>
+      </w:ins>
       <w:r>
         <w:rPr>
           <w:b/>
@@ -3986,16 +3970,7 @@
           <w:bCs/>
           <w:color w:val="FF0000"/>
         </w:rPr>
-        <w:t xml:space="preserve">DEATH </w:t>
-      </w:r>
-      <w:proofErr w:type="gramStart"/>
-      <w:r>
-        <w:rPr>
-          <w:b/>
-          <w:bCs/>
-          <w:color w:val="FF0000"/>
-        </w:rPr>
-        <w:t>PENALT</w:t>
+        <w:t>DEATH PENALT</w:t>
       </w:r>
       <w:r>
         <w:rPr>
@@ -4004,7 +3979,6 @@
         </w:rPr>
         <w:t>(</w:t>
       </w:r>
-      <w:proofErr w:type="gramEnd"/>
       <w:r>
         <w:rPr>
           <w:b/>
@@ -4497,15 +4471,7 @@
           <w:bCs/>
           <w:color w:val="FF0000"/>
         </w:rPr>
-        <w:t>WEAPON</w:t>
-      </w:r>
-      <w:r>
-        <w:rPr>
-          <w:b/>
-          <w:bCs/>
-          <w:color w:val="FF0000"/>
-        </w:rPr>
-        <w:t xml:space="preserve"> </w:t>
+        <w:t xml:space="preserve">VIOLENT </w:t>
       </w:r>
       <w:r>
         <w:rPr>
@@ -6712,6 +6678,14 @@
 </w:hdr>
 </file>
 
+<file path=word/people.xml><?xml version="1.0" encoding="utf-8"?>
+<w15:people xmlns:wpc="http://schemas.microsoft.com/office/word/2010/wordprocessingCanvas" xmlns:cx="http://schemas.microsoft.com/office/drawing/2014/chartex" xmlns:cx1="http://schemas.microsoft.com/office/drawing/2015/9/8/chartex" xmlns:cx2="http://schemas.microsoft.com/office/drawing/2015/10/21/chartex" xmlns:cx3="http://schemas.microsoft.com/office/drawing/2016/5/9/chartex" xmlns:cx4="http://schemas.microsoft.com/office/drawing/2016/5/10/chartex" xmlns:cx5="http://schemas.microsoft.com/office/drawing/2016/5/11/chartex" xmlns:cx6="http://schemas.microsoft.com/office/drawing/2016/5/12/chartex" xmlns:cx7="http://schemas.microsoft.com/office/drawing/2016/5/13/chartex" xmlns:cx8="http://schemas.microsoft.com/office/drawing/2016/5/14/chartex" xmlns:mc="http://schemas.openxmlformats.org/markup-compatibility/2006" xmlns:aink="http://schemas.microsoft.com/office/drawing/2016/ink" xmlns:am3d="http://schemas.microsoft.com/office/drawing/2017/model3d" xmlns:o="urn:schemas-microsoft-com:office:office" xmlns:oel="http://schemas.microsoft.com/office/2019/extlst" xmlns:r="http://schemas.openxmlformats.org/officeDocument/2006/relationships" xmlns:m="http://schemas.openxmlformats.org/officeDocument/2006/math" xmlns:v="urn:schemas-microsoft-com:vml" xmlns:wp14="http://schemas.microsoft.com/office/word/2010/wordprocessingDrawing" xmlns:wp="http://schemas.openxmlformats.org/drawingml/2006/wordprocessingDrawing" xmlns:w10="urn:schemas-microsoft-com:office:word" xmlns:w="http://schemas.openxmlformats.org/wordprocessingml/2006/main" xmlns:w14="http://schemas.microsoft.com/office/word/2010/wordml" xmlns:w15="http://schemas.microsoft.com/office/word/2012/wordml" xmlns:w16cex="http://schemas.microsoft.com/office/word/2018/wordml/cex" xmlns:w16cid="http://schemas.microsoft.com/office/word/2016/wordml/cid" xmlns:w16="http://schemas.microsoft.com/office/word/2018/wordml" xmlns:w16du="http://schemas.microsoft.com/office/word/2023/wordml/word16du" xmlns:w16sdtdh="http://schemas.microsoft.com/office/word/2020/wordml/sdtdatahash" xmlns:w16se="http://schemas.microsoft.com/office/word/2015/wordml/symex" xmlns:wpg="http://schemas.microsoft.com/office/word/2010/wordprocessingGroup" xmlns:wpi="http://schemas.microsoft.com/office/word/2010/wordprocessingInk" xmlns:wne="http://schemas.microsoft.com/office/word/2006/wordml" xmlns:wps="http://schemas.microsoft.com/office/word/2010/wordprocessingShape" mc:Ignorable="w14 w15 w16se w16cid w16 w16cex w16sdtdh w16du wp14">
+  <w15:person w15:author="Patrick McElhiney">
+    <w15:presenceInfo w15:providerId="Windows Live" w15:userId="7b95016644d076db"/>
+  </w15:person>
+</w15:people>
+</file>
+
 <file path=word/styles.xml><?xml version="1.0" encoding="utf-8"?>
 <w:styles xmlns:mc="http://schemas.openxmlformats.org/markup-compatibility/2006" xmlns:r="http://schemas.openxmlformats.org/officeDocument/2006/relationships" xmlns:w="http://schemas.openxmlformats.org/wordprocessingml/2006/main" xmlns:w14="http://schemas.microsoft.com/office/word/2010/wordml" xmlns:w15="http://schemas.microsoft.com/office/word/2012/wordml" xmlns:w16cex="http://schemas.microsoft.com/office/word/2018/wordml/cex" xmlns:w16cid="http://schemas.microsoft.com/office/word/2016/wordml/cid" xmlns:w16="http://schemas.microsoft.com/office/word/2018/wordml" xmlns:w16du="http://schemas.microsoft.com/office/word/2023/wordml/word16du" xmlns:w16sdtdh="http://schemas.microsoft.com/office/word/2020/wordml/sdtdatahash" xmlns:w16se="http://schemas.microsoft.com/office/word/2015/wordml/symex" mc:Ignorable="w14 w15 w16se w16cid w16 w16cex w16sdtdh w16du">
   <w:docDefaults>

</xml_diff>